<commit_message>
Made Changes to Folders
</commit_message>
<xml_diff>
--- a/Important Resources.docx
+++ b/Important Resources.docx
@@ -115,6 +115,9 @@
           <w:numId w:val="1"/>
         </w:numPr>
         <w:rPr>
+          <w:rStyle w:val="Hyperlink"/>
+          <w:color w:val="auto"/>
+          <w:u w:val="none"/>
           <w:lang w:val="en-US"/>
         </w:rPr>
       </w:pPr>
@@ -127,6 +130,150 @@
           <w:t>https://github.com/shaun-pivotal/DevOps-Reading-List/blob/master/DevOps-Reading-List.md</w:t>
         </w:r>
       </w:hyperlink>
+    </w:p>
+    <w:p>
+      <w:pPr>
+        <w:pStyle w:val="ListParagraph"/>
+        <w:numPr>
+          <w:ilvl w:val="0"/>
+          <w:numId w:val="1"/>
+        </w:numPr>
+        <w:rPr>
+          <w:lang w:val="en-US"/>
+        </w:rPr>
+      </w:pPr>
+      <w:hyperlink r:id="rId11" w:history="1">
+        <w:r>
+          <w:rPr>
+            <w:rStyle w:val="Hyperlink"/>
+            <w:lang w:val="en-US"/>
+          </w:rPr>
+          <w:t>https://drive.google.com/drive/folders/12jCkOQCAtXoxxpwfevuWDlYgWj6ryh3N</w:t>
+        </w:r>
+      </w:hyperlink>
+    </w:p>
+    <w:p>
+      <w:pPr>
+        <w:pStyle w:val="ListParagraph"/>
+        <w:numPr>
+          <w:ilvl w:val="0"/>
+          <w:numId w:val="1"/>
+        </w:numPr>
+        <w:rPr>
+          <w:lang w:val="en-US"/>
+        </w:rPr>
+      </w:pPr>
+      <w:hyperlink r:id="rId12" w:history="1">
+        <w:r>
+          <w:rPr>
+            <w:rStyle w:val="Hyperlink"/>
+            <w:lang w:val="en-US"/>
+          </w:rPr>
+          <w:t>https://www.youtube.com/watch?v=qZv-rNx0jEA</w:t>
+        </w:r>
+      </w:hyperlink>
+    </w:p>
+    <w:p>
+      <w:pPr>
+        <w:pStyle w:val="ListParagraph"/>
+        <w:numPr>
+          <w:ilvl w:val="0"/>
+          <w:numId w:val="1"/>
+        </w:numPr>
+        <w:rPr>
+          <w:lang w:val="en-US"/>
+        </w:rPr>
+      </w:pPr>
+      <w:hyperlink r:id="rId13" w:history="1">
+        <w:r>
+          <w:rPr>
+            <w:rStyle w:val="Hyperlink"/>
+            <w:lang w:val="en-US"/>
+          </w:rPr>
+          <w:t>https://developer.mozilla.org/en-US/docs/Web/CSS/@media</w:t>
+        </w:r>
+      </w:hyperlink>
+    </w:p>
+    <w:p>
+      <w:pPr>
+        <w:pStyle w:val="ListParagraph"/>
+        <w:numPr>
+          <w:ilvl w:val="0"/>
+          <w:numId w:val="1"/>
+        </w:numPr>
+        <w:rPr>
+          <w:lang w:val="en-US"/>
+        </w:rPr>
+      </w:pPr>
+      <w:hyperlink r:id="rId14" w:history="1">
+        <w:r>
+          <w:rPr>
+            <w:rStyle w:val="Hyperlink"/>
+            <w:lang w:val="en-US"/>
+          </w:rPr>
+          <w:t>https://developer.mozilla.org/en-US/docs/Learn/CSS/CSS_layout/Flexbox#test_your_skills</w:t>
+        </w:r>
+      </w:hyperlink>
+      <w:r>
+        <w:rPr>
+          <w:lang w:val="en-US"/>
+        </w:rPr>
+        <w:t>!</w:t>
+      </w:r>
+    </w:p>
+    <w:p>
+      <w:pPr>
+        <w:pStyle w:val="ListParagraph"/>
+        <w:numPr>
+          <w:ilvl w:val="0"/>
+          <w:numId w:val="1"/>
+        </w:numPr>
+        <w:rPr>
+          <w:lang w:val="en-US"/>
+        </w:rPr>
+      </w:pPr>
+      <w:hyperlink r:id="rId15" w:history="1">
+        <w:r>
+          <w:rPr>
+            <w:rStyle w:val="Hyperlink"/>
+            <w:lang w:val="en-US"/>
+          </w:rPr>
+          <w:t>https://codepen.io/travisw/pen/EvbKwd</w:t>
+        </w:r>
+      </w:hyperlink>
+    </w:p>
+    <w:p>
+      <w:pPr>
+        <w:pStyle w:val="ListParagraph"/>
+        <w:numPr>
+          <w:ilvl w:val="0"/>
+          <w:numId w:val="1"/>
+        </w:numPr>
+        <w:rPr>
+          <w:lang w:val="en-US"/>
+        </w:rPr>
+      </w:pPr>
+      <w:hyperlink r:id="rId16" w:history="1">
+        <w:r>
+          <w:rPr>
+            <w:rStyle w:val="Hyperlink"/>
+            <w:lang w:val="en-US"/>
+          </w:rPr>
+          <w:t>https://getbootstrap.com/</w:t>
+        </w:r>
+      </w:hyperlink>
+    </w:p>
+    <w:p>
+      <w:pPr>
+        <w:pStyle w:val="ListParagraph"/>
+        <w:numPr>
+          <w:ilvl w:val="0"/>
+          <w:numId w:val="1"/>
+        </w:numPr>
+        <w:rPr>
+          <w:lang w:val="en-US"/>
+        </w:rPr>
+      </w:pPr>
     </w:p>
     <w:sectPr>
       <w:pgSz w:w="11906" w:h="16838"/>

</xml_diff>